<commit_message>
Testing updates to .docx files.
</commit_message>
<xml_diff>
--- a/test.docx
+++ b/test.docx
@@ -14,6 +14,33 @@
         <w:t>Can GitHub store docx files?</w:t>
       </w:r>
     </w:p>
+    <w:p>
+      <w:pPr>
+        <w:pStyle w:val="Normal"/>
+        <w:bidi w:val="0"/>
+        <w:jc w:val="left"/>
+        <w:rPr/>
+      </w:pPr>
+      <w:r>
+        <w:rPr/>
+      </w:r>
+    </w:p>
+    <w:p>
+      <w:pPr>
+        <w:pStyle w:val="Normal"/>
+        <w:bidi w:val="0"/>
+        <w:jc w:val="left"/>
+        <w:rPr/>
+      </w:pPr>
+      <w:r>
+        <w:rPr/>
+        <w:t>--</w:t>
+      </w:r>
+      <w:r>
+        <w:rPr/>
+        <w:t>This is a modification to the original. How does GitHub register the diff?</w:t>
+      </w:r>
+    </w:p>
     <w:sectPr>
       <w:type w:val="nextPage"/>
       <w:pgSz w:w="12240" w:h="15840"/>
@@ -21,6 +48,7 @@
       <w:pgNumType w:fmt="decimal"/>
       <w:formProt w:val="false"/>
       <w:textDirection w:val="lrTb"/>
+      <w:docGrid w:type="default" w:linePitch="100" w:charSpace="0"/>
     </w:sectPr>
   </w:body>
 </w:document>
@@ -40,7 +68,6 @@
     </w:rPrDefault>
     <w:pPrDefault>
       <w:pPr>
-        <w:widowControl/>
         <w:suppressAutoHyphens w:val="true"/>
       </w:pPr>
     </w:pPrDefault>
@@ -50,7 +77,10 @@
     <w:qFormat/>
     <w:pPr>
       <w:widowControl/>
+      <w:suppressAutoHyphens w:val="true"/>
       <w:bidi w:val="0"/>
+      <w:spacing w:before="0" w:after="0"/>
+      <w:jc w:val="left"/>
     </w:pPr>
     <w:rPr>
       <w:rFonts w:ascii="Liberation Serif" w:hAnsi="Liberation Serif" w:eastAsia="NSimSun" w:cs="Arial"/>

</xml_diff>